<commit_message>
Add a key to Original Earthquake Application Workflow
</commit_message>
<xml_diff>
--- a/Project Documentation/Original Earthquake Application Workflow.docx
+++ b/Project Documentation/Original Earthquake Application Workflow.docx
@@ -119,6 +119,92 @@
         </w:drawing>
       </w:r>
     </w:p>
+    <w:p>
+      <w:pPr>
+        <w:ind w:left="720"/>
+        <w:rPr>
+          <w:b/>
+        </w:rPr>
+      </w:pPr>
+      <w:r>
+        <w:rPr>
+          <w:b/>
+        </w:rPr>
+        <w:t xml:space="preserve">Key: </w:t>
+      </w:r>
+    </w:p>
+    <w:p>
+      <w:pPr>
+        <w:pStyle w:val="ListParagraph"/>
+        <w:numPr>
+          <w:ilvl w:val="0"/>
+          <w:numId w:val="2"/>
+        </w:numPr>
+      </w:pPr>
+      <w:r>
+        <w:t>Tutorial</w:t>
+      </w:r>
+    </w:p>
+    <w:p>
+      <w:pPr>
+        <w:pStyle w:val="ListParagraph"/>
+        <w:numPr>
+          <w:ilvl w:val="0"/>
+          <w:numId w:val="2"/>
+        </w:numPr>
+      </w:pPr>
+      <w:r>
+        <w:t>Print</w:t>
+      </w:r>
+    </w:p>
+    <w:p>
+      <w:pPr>
+        <w:pStyle w:val="ListParagraph"/>
+        <w:numPr>
+          <w:ilvl w:val="0"/>
+          <w:numId w:val="2"/>
+        </w:numPr>
+      </w:pPr>
+      <w:r>
+        <w:t>Display</w:t>
+      </w:r>
+    </w:p>
+    <w:p>
+      <w:pPr>
+        <w:pStyle w:val="ListParagraph"/>
+        <w:numPr>
+          <w:ilvl w:val="0"/>
+          <w:numId w:val="2"/>
+        </w:numPr>
+      </w:pPr>
+      <w:r>
+        <w:t>Navigation</w:t>
+      </w:r>
+    </w:p>
+    <w:p>
+      <w:pPr>
+        <w:pStyle w:val="ListParagraph"/>
+        <w:numPr>
+          <w:ilvl w:val="0"/>
+          <w:numId w:val="2"/>
+        </w:numPr>
+      </w:pPr>
+      <w:r>
+        <w:t>Instructions</w:t>
+      </w:r>
+    </w:p>
+    <w:p>
+      <w:pPr>
+        <w:pStyle w:val="ListParagraph"/>
+        <w:numPr>
+          <w:ilvl w:val="0"/>
+          <w:numId w:val="2"/>
+        </w:numPr>
+      </w:pPr>
+      <w:r>
+        <w:t>Journal</w:t>
+      </w:r>
+    </w:p>
     <w:p/>
     <w:p>
       <w:pPr>
@@ -128,12 +214,94 @@
           <w:szCs w:val="28"/>
         </w:rPr>
       </w:pPr>
-      <w:r>
+    </w:p>
+    <w:p>
+      <w:pPr>
         <w:rPr>
           <w:b/>
           <w:sz w:val="28"/>
           <w:szCs w:val="28"/>
         </w:rPr>
+      </w:pPr>
+    </w:p>
+    <w:p>
+      <w:pPr>
+        <w:rPr>
+          <w:b/>
+          <w:sz w:val="28"/>
+          <w:szCs w:val="28"/>
+        </w:rPr>
+      </w:pPr>
+    </w:p>
+    <w:p>
+      <w:pPr>
+        <w:rPr>
+          <w:b/>
+          <w:sz w:val="28"/>
+          <w:szCs w:val="28"/>
+        </w:rPr>
+      </w:pPr>
+    </w:p>
+    <w:p>
+      <w:pPr>
+        <w:rPr>
+          <w:b/>
+          <w:sz w:val="28"/>
+          <w:szCs w:val="28"/>
+        </w:rPr>
+      </w:pPr>
+    </w:p>
+    <w:p>
+      <w:pPr>
+        <w:rPr>
+          <w:b/>
+          <w:sz w:val="28"/>
+          <w:szCs w:val="28"/>
+        </w:rPr>
+      </w:pPr>
+    </w:p>
+    <w:p>
+      <w:pPr>
+        <w:rPr>
+          <w:b/>
+          <w:sz w:val="28"/>
+          <w:szCs w:val="28"/>
+        </w:rPr>
+      </w:pPr>
+    </w:p>
+    <w:p>
+      <w:pPr>
+        <w:rPr>
+          <w:b/>
+          <w:sz w:val="28"/>
+          <w:szCs w:val="28"/>
+        </w:rPr>
+      </w:pPr>
+    </w:p>
+    <w:p>
+      <w:pPr>
+        <w:rPr>
+          <w:b/>
+          <w:sz w:val="28"/>
+          <w:szCs w:val="28"/>
+        </w:rPr>
+      </w:pPr>
+    </w:p>
+    <w:p>
+      <w:pPr>
+        <w:rPr>
+          <w:b/>
+          <w:sz w:val="28"/>
+          <w:szCs w:val="28"/>
+        </w:rPr>
+      </w:pPr>
+      <w:r>
+        <w:rPr>
+          <w:b/>
+          <w:sz w:val="28"/>
+          <w:szCs w:val="28"/>
+        </w:rPr>
+        <w:lastRenderedPageBreak/>
         <w:t>Walkthrough</w:t>
       </w:r>
       <w:r>
@@ -240,7 +408,6 @@
         <w:rPr>
           <w:b/>
         </w:rPr>
-        <w:lastRenderedPageBreak/>
         <w:t xml:space="preserve">2. </w:t>
       </w:r>
       <w:r>
@@ -309,6 +476,118 @@
     <w:p>
       <w:pPr>
         <w:ind w:left="720"/>
+        <w:rPr>
+          <w:b/>
+        </w:rPr>
+      </w:pPr>
+    </w:p>
+    <w:p>
+      <w:pPr>
+        <w:ind w:left="720"/>
+        <w:rPr>
+          <w:b/>
+        </w:rPr>
+      </w:pPr>
+    </w:p>
+    <w:p>
+      <w:pPr>
+        <w:ind w:left="720"/>
+        <w:rPr>
+          <w:b/>
+        </w:rPr>
+      </w:pPr>
+    </w:p>
+    <w:p>
+      <w:pPr>
+        <w:ind w:left="720"/>
+        <w:rPr>
+          <w:b/>
+        </w:rPr>
+      </w:pPr>
+    </w:p>
+    <w:p>
+      <w:pPr>
+        <w:ind w:left="720"/>
+        <w:rPr>
+          <w:b/>
+        </w:rPr>
+      </w:pPr>
+    </w:p>
+    <w:p>
+      <w:pPr>
+        <w:ind w:left="720"/>
+        <w:rPr>
+          <w:b/>
+        </w:rPr>
+      </w:pPr>
+    </w:p>
+    <w:p>
+      <w:pPr>
+        <w:ind w:left="720"/>
+        <w:rPr>
+          <w:b/>
+        </w:rPr>
+      </w:pPr>
+    </w:p>
+    <w:p>
+      <w:pPr>
+        <w:ind w:left="720"/>
+        <w:rPr>
+          <w:b/>
+        </w:rPr>
+      </w:pPr>
+    </w:p>
+    <w:p>
+      <w:pPr>
+        <w:ind w:left="720"/>
+        <w:rPr>
+          <w:b/>
+        </w:rPr>
+      </w:pPr>
+    </w:p>
+    <w:p>
+      <w:pPr>
+        <w:ind w:left="720"/>
+        <w:rPr>
+          <w:b/>
+        </w:rPr>
+      </w:pPr>
+    </w:p>
+    <w:p>
+      <w:pPr>
+        <w:ind w:left="720"/>
+        <w:rPr>
+          <w:b/>
+        </w:rPr>
+      </w:pPr>
+    </w:p>
+    <w:p>
+      <w:pPr>
+        <w:ind w:left="720"/>
+        <w:rPr>
+          <w:b/>
+        </w:rPr>
+      </w:pPr>
+    </w:p>
+    <w:p>
+      <w:pPr>
+        <w:ind w:left="720"/>
+        <w:rPr>
+          <w:b/>
+        </w:rPr>
+      </w:pPr>
+    </w:p>
+    <w:p>
+      <w:pPr>
+        <w:ind w:left="720"/>
+        <w:rPr>
+          <w:b/>
+        </w:rPr>
+      </w:pPr>
+    </w:p>
+    <w:p>
+      <w:pPr>
+        <w:ind w:left="720"/>
       </w:pPr>
       <w:r>
         <w:rPr>
@@ -1152,6 +1431,102 @@
     <w:p>
       <w:pPr>
         <w:ind w:left="720"/>
+        <w:rPr>
+          <w:b/>
+        </w:rPr>
+      </w:pPr>
+    </w:p>
+    <w:p>
+      <w:pPr>
+        <w:ind w:left="720"/>
+        <w:rPr>
+          <w:b/>
+        </w:rPr>
+      </w:pPr>
+    </w:p>
+    <w:p>
+      <w:pPr>
+        <w:ind w:left="720"/>
+        <w:rPr>
+          <w:b/>
+        </w:rPr>
+      </w:pPr>
+    </w:p>
+    <w:p>
+      <w:pPr>
+        <w:ind w:left="720"/>
+        <w:rPr>
+          <w:b/>
+        </w:rPr>
+      </w:pPr>
+    </w:p>
+    <w:p>
+      <w:pPr>
+        <w:ind w:left="720"/>
+        <w:rPr>
+          <w:b/>
+        </w:rPr>
+      </w:pPr>
+    </w:p>
+    <w:p>
+      <w:pPr>
+        <w:ind w:left="720"/>
+        <w:rPr>
+          <w:b/>
+        </w:rPr>
+      </w:pPr>
+    </w:p>
+    <w:p>
+      <w:pPr>
+        <w:ind w:left="720"/>
+        <w:rPr>
+          <w:b/>
+        </w:rPr>
+      </w:pPr>
+    </w:p>
+    <w:p>
+      <w:pPr>
+        <w:ind w:left="720"/>
+        <w:rPr>
+          <w:b/>
+        </w:rPr>
+      </w:pPr>
+    </w:p>
+    <w:p>
+      <w:pPr>
+        <w:ind w:left="720"/>
+        <w:rPr>
+          <w:b/>
+        </w:rPr>
+      </w:pPr>
+    </w:p>
+    <w:p>
+      <w:pPr>
+        <w:ind w:left="720"/>
+        <w:rPr>
+          <w:b/>
+        </w:rPr>
+      </w:pPr>
+    </w:p>
+    <w:p>
+      <w:pPr>
+        <w:ind w:left="720"/>
+        <w:rPr>
+          <w:b/>
+        </w:rPr>
+      </w:pPr>
+    </w:p>
+    <w:p>
+      <w:pPr>
+        <w:ind w:left="720"/>
+        <w:rPr>
+          <w:b/>
+        </w:rPr>
+      </w:pPr>
+    </w:p>
+    <w:p>
+      <w:pPr>
+        <w:ind w:left="720"/>
       </w:pPr>
       <w:r>
         <w:rPr>
@@ -1700,7 +2075,25 @@
     <w:p>
       <w:pPr>
         <w:ind w:left="720"/>
-      </w:pPr>
+        <w:rPr>
+          <w:b/>
+        </w:rPr>
+      </w:pPr>
+    </w:p>
+    <w:p>
+      <w:pPr>
+        <w:ind w:left="720"/>
+        <w:rPr>
+          <w:b/>
+        </w:rPr>
+      </w:pPr>
+    </w:p>
+    <w:p>
+      <w:pPr>
+        <w:ind w:left="720"/>
+      </w:pPr>
+      <w:bookmarkStart w:id="0" w:name="_GoBack"/>
+      <w:bookmarkEnd w:id="0"/>
       <w:r>
         <w:rPr>
           <w:b/>
@@ -1775,15 +2168,7 @@
         <w:rPr>
           <w:b/>
         </w:rPr>
-        <w:t>23</w:t>
-      </w:r>
-      <w:bookmarkStart w:id="0" w:name="_GoBack"/>
-      <w:bookmarkEnd w:id="0"/>
-      <w:r>
-        <w:rPr>
-          <w:b/>
-        </w:rPr>
-        <w:t xml:space="preserve">. </w:t>
+        <w:t xml:space="preserve">23. </w:t>
       </w:r>
       <w:r>
         <w:t xml:space="preserve">Click Print button at the top off application, and then select Map and Journal from the pop-up. </w:t>
@@ -1934,8 +2319,97 @@
       </w:pPr>
     </w:lvl>
   </w:abstractNum>
+  <w:abstractNum w:abstractNumId="1">
+    <w:nsid w:val="6EB90937"/>
+    <w:multiLevelType w:val="hybridMultilevel"/>
+    <w:tmpl w:val="87960728"/>
+    <w:lvl w:ilvl="0" w:tplc="0409000F">
+      <w:start w:val="1"/>
+      <w:numFmt w:val="decimal"/>
+      <w:lvlText w:val="%1."/>
+      <w:lvlJc w:val="left"/>
+      <w:pPr>
+        <w:ind w:left="1440" w:hanging="360"/>
+      </w:pPr>
+    </w:lvl>
+    <w:lvl w:ilvl="1" w:tplc="04090019" w:tentative="1">
+      <w:start w:val="1"/>
+      <w:numFmt w:val="lowerLetter"/>
+      <w:lvlText w:val="%2."/>
+      <w:lvlJc w:val="left"/>
+      <w:pPr>
+        <w:ind w:left="2160" w:hanging="360"/>
+      </w:pPr>
+    </w:lvl>
+    <w:lvl w:ilvl="2" w:tplc="0409001B" w:tentative="1">
+      <w:start w:val="1"/>
+      <w:numFmt w:val="lowerRoman"/>
+      <w:lvlText w:val="%3."/>
+      <w:lvlJc w:val="right"/>
+      <w:pPr>
+        <w:ind w:left="2880" w:hanging="180"/>
+      </w:pPr>
+    </w:lvl>
+    <w:lvl w:ilvl="3" w:tplc="0409000F" w:tentative="1">
+      <w:start w:val="1"/>
+      <w:numFmt w:val="decimal"/>
+      <w:lvlText w:val="%4."/>
+      <w:lvlJc w:val="left"/>
+      <w:pPr>
+        <w:ind w:left="3600" w:hanging="360"/>
+      </w:pPr>
+    </w:lvl>
+    <w:lvl w:ilvl="4" w:tplc="04090019" w:tentative="1">
+      <w:start w:val="1"/>
+      <w:numFmt w:val="lowerLetter"/>
+      <w:lvlText w:val="%5."/>
+      <w:lvlJc w:val="left"/>
+      <w:pPr>
+        <w:ind w:left="4320" w:hanging="360"/>
+      </w:pPr>
+    </w:lvl>
+    <w:lvl w:ilvl="5" w:tplc="0409001B" w:tentative="1">
+      <w:start w:val="1"/>
+      <w:numFmt w:val="lowerRoman"/>
+      <w:lvlText w:val="%6."/>
+      <w:lvlJc w:val="right"/>
+      <w:pPr>
+        <w:ind w:left="5040" w:hanging="180"/>
+      </w:pPr>
+    </w:lvl>
+    <w:lvl w:ilvl="6" w:tplc="0409000F" w:tentative="1">
+      <w:start w:val="1"/>
+      <w:numFmt w:val="decimal"/>
+      <w:lvlText w:val="%7."/>
+      <w:lvlJc w:val="left"/>
+      <w:pPr>
+        <w:ind w:left="5760" w:hanging="360"/>
+      </w:pPr>
+    </w:lvl>
+    <w:lvl w:ilvl="7" w:tplc="04090019" w:tentative="1">
+      <w:start w:val="1"/>
+      <w:numFmt w:val="lowerLetter"/>
+      <w:lvlText w:val="%8."/>
+      <w:lvlJc w:val="left"/>
+      <w:pPr>
+        <w:ind w:left="6480" w:hanging="360"/>
+      </w:pPr>
+    </w:lvl>
+    <w:lvl w:ilvl="8" w:tplc="0409001B" w:tentative="1">
+      <w:start w:val="1"/>
+      <w:numFmt w:val="lowerRoman"/>
+      <w:lvlText w:val="%9."/>
+      <w:lvlJc w:val="right"/>
+      <w:pPr>
+        <w:ind w:left="7200" w:hanging="180"/>
+      </w:pPr>
+    </w:lvl>
+  </w:abstractNum>
   <w:num w:numId="1">
     <w:abstractNumId w:val="0"/>
+  </w:num>
+  <w:num w:numId="2">
+    <w:abstractNumId w:val="1"/>
   </w:num>
 </w:numbering>
 </file>

</xml_diff>

<commit_message>
Add link to original site
</commit_message>
<xml_diff>
--- a/Project Documentation/Original Earthquake Application Workflow.docx
+++ b/Project Documentation/Original Earthquake Application Workflow.docx
@@ -35,6 +35,53 @@
         </w:rPr>
         <w:t xml:space="preserve"> Instructions </w:t>
       </w:r>
+    </w:p>
+    <w:p>
+      <w:pPr>
+        <w:jc w:val="center"/>
+        <w:rPr>
+          <w:b/>
+          <w:sz w:val="36"/>
+          <w:szCs w:val="36"/>
+        </w:rPr>
+      </w:pPr>
+    </w:p>
+    <w:p>
+      <w:pPr>
+        <w:rPr>
+          <w:b/>
+          <w:sz w:val="28"/>
+          <w:szCs w:val="28"/>
+        </w:rPr>
+      </w:pPr>
+      <w:r>
+        <w:rPr>
+          <w:b/>
+          <w:sz w:val="28"/>
+          <w:szCs w:val="28"/>
+        </w:rPr>
+        <w:t xml:space="preserve">Link to Original Site: </w:t>
+      </w:r>
+      <w:hyperlink r:id="rId6" w:history="1">
+        <w:r>
+          <w:rPr>
+            <w:rStyle w:val="Hyperlink"/>
+            <w:b/>
+            <w:sz w:val="28"/>
+            <w:szCs w:val="28"/>
+          </w:rPr>
+          <w:t>http://www.sciencecourseware.org/eec/earthquake/epicentermagnitude/</w:t>
+        </w:r>
+      </w:hyperlink>
+    </w:p>
+    <w:p>
+      <w:pPr>
+        <w:rPr>
+          <w:b/>
+          <w:sz w:val="28"/>
+          <w:szCs w:val="28"/>
+        </w:rPr>
+      </w:pPr>
     </w:p>
     <w:p>
       <w:pPr>
@@ -92,7 +139,7 @@
                     <pic:cNvPicPr/>
                   </pic:nvPicPr>
                   <pic:blipFill>
-                    <a:blip r:embed="rId6">
+                    <a:blip r:embed="rId7">
                       <a:extLst>
                         <a:ext uri="{28A0092B-C50C-407E-A947-70E740481C1C}">
                           <a14:useLocalDpi xmlns:a14="http://schemas.microsoft.com/office/drawing/2010/main" val="0"/>
@@ -250,51 +297,6 @@
           <w:szCs w:val="28"/>
         </w:rPr>
       </w:pPr>
-    </w:p>
-    <w:p>
-      <w:pPr>
-        <w:rPr>
-          <w:b/>
-          <w:sz w:val="28"/>
-          <w:szCs w:val="28"/>
-        </w:rPr>
-      </w:pPr>
-    </w:p>
-    <w:p>
-      <w:pPr>
-        <w:rPr>
-          <w:b/>
-          <w:sz w:val="28"/>
-          <w:szCs w:val="28"/>
-        </w:rPr>
-      </w:pPr>
-    </w:p>
-    <w:p>
-      <w:pPr>
-        <w:rPr>
-          <w:b/>
-          <w:sz w:val="28"/>
-          <w:szCs w:val="28"/>
-        </w:rPr>
-      </w:pPr>
-    </w:p>
-    <w:p>
-      <w:pPr>
-        <w:rPr>
-          <w:b/>
-          <w:sz w:val="28"/>
-          <w:szCs w:val="28"/>
-        </w:rPr>
-      </w:pPr>
-    </w:p>
-    <w:p>
-      <w:pPr>
-        <w:rPr>
-          <w:b/>
-          <w:sz w:val="28"/>
-          <w:szCs w:val="28"/>
-        </w:rPr>
-      </w:pPr>
       <w:r>
         <w:rPr>
           <w:b/>
@@ -368,7 +370,7 @@
                     <pic:cNvPicPr/>
                   </pic:nvPicPr>
                   <pic:blipFill>
-                    <a:blip r:embed="rId7">
+                    <a:blip r:embed="rId8">
                       <a:extLst>
                         <a:ext uri="{28A0092B-C50C-407E-A947-70E740481C1C}">
                           <a14:useLocalDpi xmlns:a14="http://schemas.microsoft.com/office/drawing/2010/main" val="0"/>
@@ -441,7 +443,7 @@
                     <pic:cNvPicPr/>
                   </pic:nvPicPr>
                   <pic:blipFill>
-                    <a:blip r:embed="rId8">
+                    <a:blip r:embed="rId9">
                       <a:extLst>
                         <a:ext uri="{28A0092B-C50C-407E-A947-70E740481C1C}">
                           <a14:useLocalDpi xmlns:a14="http://schemas.microsoft.com/office/drawing/2010/main" val="0"/>
@@ -629,7 +631,7 @@
                     <pic:cNvPicPr/>
                   </pic:nvPicPr>
                   <pic:blipFill>
-                    <a:blip r:embed="rId9">
+                    <a:blip r:embed="rId10">
                       <a:extLst>
                         <a:ext uri="{28A0092B-C50C-407E-A947-70E740481C1C}">
                           <a14:useLocalDpi xmlns:a14="http://schemas.microsoft.com/office/drawing/2010/main" val="0"/>
@@ -726,7 +728,7 @@
                     <pic:cNvPicPr/>
                   </pic:nvPicPr>
                   <pic:blipFill>
-                    <a:blip r:embed="rId10">
+                    <a:blip r:embed="rId11">
                       <a:extLst>
                         <a:ext uri="{28A0092B-C50C-407E-A947-70E740481C1C}">
                           <a14:useLocalDpi xmlns:a14="http://schemas.microsoft.com/office/drawing/2010/main" val="0"/>
@@ -791,7 +793,7 @@
                     <pic:cNvPicPr/>
                   </pic:nvPicPr>
                   <pic:blipFill>
-                    <a:blip r:embed="rId11">
+                    <a:blip r:embed="rId12">
                       <a:extLst>
                         <a:ext uri="{28A0092B-C50C-407E-A947-70E740481C1C}">
                           <a14:useLocalDpi xmlns:a14="http://schemas.microsoft.com/office/drawing/2010/main" val="0"/>
@@ -864,7 +866,7 @@
                     <pic:cNvPicPr/>
                   </pic:nvPicPr>
                   <pic:blipFill>
-                    <a:blip r:embed="rId12">
+                    <a:blip r:embed="rId13">
                       <a:extLst>
                         <a:ext uri="{28A0092B-C50C-407E-A947-70E740481C1C}">
                           <a14:useLocalDpi xmlns:a14="http://schemas.microsoft.com/office/drawing/2010/main" val="0"/>
@@ -965,7 +967,7 @@
                     <pic:cNvPicPr/>
                   </pic:nvPicPr>
                   <pic:blipFill>
-                    <a:blip r:embed="rId13">
+                    <a:blip r:embed="rId14">
                       <a:extLst>
                         <a:ext uri="{28A0092B-C50C-407E-A947-70E740481C1C}">
                           <a14:useLocalDpi xmlns:a14="http://schemas.microsoft.com/office/drawing/2010/main" val="0"/>
@@ -1035,7 +1037,7 @@
                     <pic:cNvPicPr/>
                   </pic:nvPicPr>
                   <pic:blipFill>
-                    <a:blip r:embed="rId14">
+                    <a:blip r:embed="rId15">
                       <a:extLst>
                         <a:ext uri="{28A0092B-C50C-407E-A947-70E740481C1C}">
                           <a14:useLocalDpi xmlns:a14="http://schemas.microsoft.com/office/drawing/2010/main" val="0"/>
@@ -1105,7 +1107,7 @@
                     <pic:cNvPicPr/>
                   </pic:nvPicPr>
                   <pic:blipFill>
-                    <a:blip r:embed="rId15">
+                    <a:blip r:embed="rId16">
                       <a:extLst>
                         <a:ext uri="{28A0092B-C50C-407E-A947-70E740481C1C}">
                           <a14:useLocalDpi xmlns:a14="http://schemas.microsoft.com/office/drawing/2010/main" val="0"/>
@@ -1170,7 +1172,7 @@
                     <pic:cNvPicPr/>
                   </pic:nvPicPr>
                   <pic:blipFill>
-                    <a:blip r:embed="rId16">
+                    <a:blip r:embed="rId17">
                       <a:extLst>
                         <a:ext uri="{28A0092B-C50C-407E-A947-70E740481C1C}">
                           <a14:useLocalDpi xmlns:a14="http://schemas.microsoft.com/office/drawing/2010/main" val="0"/>
@@ -1240,7 +1242,7 @@
                     <pic:cNvPicPr/>
                   </pic:nvPicPr>
                   <pic:blipFill>
-                    <a:blip r:embed="rId17">
+                    <a:blip r:embed="rId18">
                       <a:extLst>
                         <a:ext uri="{28A0092B-C50C-407E-A947-70E740481C1C}">
                           <a14:useLocalDpi xmlns:a14="http://schemas.microsoft.com/office/drawing/2010/main" val="0"/>
@@ -1331,7 +1333,7 @@
                     <pic:cNvPicPr/>
                   </pic:nvPicPr>
                   <pic:blipFill>
-                    <a:blip r:embed="rId18">
+                    <a:blip r:embed="rId19">
                       <a:extLst>
                         <a:ext uri="{28A0092B-C50C-407E-A947-70E740481C1C}">
                           <a14:useLocalDpi xmlns:a14="http://schemas.microsoft.com/office/drawing/2010/main" val="0"/>
@@ -1396,7 +1398,7 @@
                     <pic:cNvPicPr/>
                   </pic:nvPicPr>
                   <pic:blipFill>
-                    <a:blip r:embed="rId19">
+                    <a:blip r:embed="rId20">
                       <a:extLst>
                         <a:ext uri="{28A0092B-C50C-407E-A947-70E740481C1C}">
                           <a14:useLocalDpi xmlns:a14="http://schemas.microsoft.com/office/drawing/2010/main" val="0"/>
@@ -1565,7 +1567,7 @@
                     <pic:cNvPicPr/>
                   </pic:nvPicPr>
                   <pic:blipFill>
-                    <a:blip r:embed="rId20">
+                    <a:blip r:embed="rId21">
                       <a:extLst>
                         <a:ext uri="{28A0092B-C50C-407E-A947-70E740481C1C}">
                           <a14:useLocalDpi xmlns:a14="http://schemas.microsoft.com/office/drawing/2010/main" val="0"/>
@@ -1630,7 +1632,7 @@
                     <pic:cNvPicPr/>
                   </pic:nvPicPr>
                   <pic:blipFill>
-                    <a:blip r:embed="rId21">
+                    <a:blip r:embed="rId22">
                       <a:extLst>
                         <a:ext uri="{28A0092B-C50C-407E-A947-70E740481C1C}">
                           <a14:useLocalDpi xmlns:a14="http://schemas.microsoft.com/office/drawing/2010/main" val="0"/>
@@ -1695,7 +1697,7 @@
                     <pic:cNvPicPr/>
                   </pic:nvPicPr>
                   <pic:blipFill>
-                    <a:blip r:embed="rId22">
+                    <a:blip r:embed="rId23">
                       <a:extLst>
                         <a:ext uri="{28A0092B-C50C-407E-A947-70E740481C1C}">
                           <a14:useLocalDpi xmlns:a14="http://schemas.microsoft.com/office/drawing/2010/main" val="0"/>
@@ -1765,7 +1767,7 @@
                     <pic:cNvPicPr/>
                   </pic:nvPicPr>
                   <pic:blipFill>
-                    <a:blip r:embed="rId23">
+                    <a:blip r:embed="rId24">
                       <a:extLst>
                         <a:ext uri="{28A0092B-C50C-407E-A947-70E740481C1C}">
                           <a14:useLocalDpi xmlns:a14="http://schemas.microsoft.com/office/drawing/2010/main" val="0"/>
@@ -1835,7 +1837,7 @@
                     <pic:cNvPicPr/>
                   </pic:nvPicPr>
                   <pic:blipFill>
-                    <a:blip r:embed="rId24">
+                    <a:blip r:embed="rId25">
                       <a:extLst>
                         <a:ext uri="{28A0092B-C50C-407E-A947-70E740481C1C}">
                           <a14:useLocalDpi xmlns:a14="http://schemas.microsoft.com/office/drawing/2010/main" val="0"/>
@@ -1905,7 +1907,7 @@
                     <pic:cNvPicPr/>
                   </pic:nvPicPr>
                   <pic:blipFill>
-                    <a:blip r:embed="rId25">
+                    <a:blip r:embed="rId26">
                       <a:extLst>
                         <a:ext uri="{28A0092B-C50C-407E-A947-70E740481C1C}">
                           <a14:useLocalDpi xmlns:a14="http://schemas.microsoft.com/office/drawing/2010/main" val="0"/>
@@ -1975,7 +1977,7 @@
                     <pic:cNvPicPr/>
                   </pic:nvPicPr>
                   <pic:blipFill>
-                    <a:blip r:embed="rId26">
+                    <a:blip r:embed="rId27">
                       <a:extLst>
                         <a:ext uri="{28A0092B-C50C-407E-A947-70E740481C1C}">
                           <a14:useLocalDpi xmlns:a14="http://schemas.microsoft.com/office/drawing/2010/main" val="0"/>
@@ -2040,7 +2042,7 @@
                     <pic:cNvPicPr/>
                   </pic:nvPicPr>
                   <pic:blipFill>
-                    <a:blip r:embed="rId27">
+                    <a:blip r:embed="rId28">
                       <a:extLst>
                         <a:ext uri="{28A0092B-C50C-407E-A947-70E740481C1C}">
                           <a14:useLocalDpi xmlns:a14="http://schemas.microsoft.com/office/drawing/2010/main" val="0"/>
@@ -2092,8 +2094,6 @@
       <w:pPr>
         <w:ind w:left="720"/>
       </w:pPr>
-      <w:bookmarkStart w:id="0" w:name="_GoBack"/>
-      <w:bookmarkEnd w:id="0"/>
       <w:r>
         <w:rPr>
           <w:b/>
@@ -2128,7 +2128,7 @@
                     <pic:cNvPicPr/>
                   </pic:nvPicPr>
                   <pic:blipFill>
-                    <a:blip r:embed="rId28">
+                    <a:blip r:embed="rId29">
                       <a:extLst>
                         <a:ext uri="{28A0092B-C50C-407E-A947-70E740481C1C}">
                           <a14:useLocalDpi xmlns:a14="http://schemas.microsoft.com/office/drawing/2010/main" val="0"/>
@@ -2164,6 +2164,8 @@
       <w:pPr>
         <w:ind w:left="720"/>
       </w:pPr>
+      <w:bookmarkStart w:id="0" w:name="_GoBack"/>
+      <w:bookmarkEnd w:id="0"/>
       <w:r>
         <w:rPr>
           <w:b/>
@@ -2193,7 +2195,7 @@
                     <pic:cNvPicPr/>
                   </pic:nvPicPr>
                   <pic:blipFill>
-                    <a:blip r:embed="rId29">
+                    <a:blip r:embed="rId30">
                       <a:extLst>
                         <a:ext uri="{28A0092B-C50C-407E-A947-70E740481C1C}">
                           <a14:useLocalDpi xmlns:a14="http://schemas.microsoft.com/office/drawing/2010/main" val="0"/>
@@ -2635,6 +2637,29 @@
       <w:szCs w:val="18"/>
     </w:rPr>
   </w:style>
+  <w:style w:type="character" w:styleId="Hyperlink">
+    <w:name w:val="Hyperlink"/>
+    <w:basedOn w:val="DefaultParagraphFont"/>
+    <w:uiPriority w:val="99"/>
+    <w:unhideWhenUsed/>
+    <w:rsid w:val="009207E5"/>
+    <w:rPr>
+      <w:color w:val="0000FF" w:themeColor="hyperlink"/>
+      <w:u w:val="single"/>
+    </w:rPr>
+  </w:style>
+  <w:style w:type="character" w:styleId="FollowedHyperlink">
+    <w:name w:val="FollowedHyperlink"/>
+    <w:basedOn w:val="DefaultParagraphFont"/>
+    <w:uiPriority w:val="99"/>
+    <w:semiHidden/>
+    <w:unhideWhenUsed/>
+    <w:rsid w:val="009207E5"/>
+    <w:rPr>
+      <w:color w:val="800080" w:themeColor="followedHyperlink"/>
+      <w:u w:val="single"/>
+    </w:rPr>
+  </w:style>
 </w:styles>
 </file>
 
@@ -2857,6 +2882,29 @@
       <w:rFonts w:ascii="Lucida Grande" w:hAnsi="Lucida Grande" w:cs="Lucida Grande"/>
       <w:sz w:val="18"/>
       <w:szCs w:val="18"/>
+    </w:rPr>
+  </w:style>
+  <w:style w:type="character" w:styleId="Hyperlink">
+    <w:name w:val="Hyperlink"/>
+    <w:basedOn w:val="DefaultParagraphFont"/>
+    <w:uiPriority w:val="99"/>
+    <w:unhideWhenUsed/>
+    <w:rsid w:val="009207E5"/>
+    <w:rPr>
+      <w:color w:val="0000FF" w:themeColor="hyperlink"/>
+      <w:u w:val="single"/>
+    </w:rPr>
+  </w:style>
+  <w:style w:type="character" w:styleId="FollowedHyperlink">
+    <w:name w:val="FollowedHyperlink"/>
+    <w:basedOn w:val="DefaultParagraphFont"/>
+    <w:uiPriority w:val="99"/>
+    <w:semiHidden/>
+    <w:unhideWhenUsed/>
+    <w:rsid w:val="009207E5"/>
+    <w:rPr>
+      <w:color w:val="800080" w:themeColor="followedHyperlink"/>
+      <w:u w:val="single"/>
     </w:rPr>
   </w:style>
 </w:styles>

</xml_diff>